<commit_message>
added 21/1/2020 blog post Xnor #3
</commit_message>
<xml_diff>
--- a/_posts/2020-1-21-xnor-ai3.docx
+++ b/_posts/2020-1-21-xnor-ai3.docx
@@ -139,10 +139,7 @@
         <w:t>The cost of a Binary multiplication is one AND gate</w:t>
       </w:r>
       <w:r>
-        <w:t xml:space="preserve">. </w:t>
-      </w:r>
-      <w:r>
-        <w:t>This contrasts with the O(n</w:t>
+        <w:t>. This contrasts with the O(n</w:t>
       </w:r>
       <w:r>
         <w:rPr>
@@ -167,10 +164,7 @@
       </w:r>
       <w:proofErr w:type="spellEnd"/>
       <w:r>
-        <w:t xml:space="preserve"> bit binary multiplier</w:t>
-      </w:r>
-      <w:r>
-        <w:t>.</w:t>
+        <w:t xml:space="preserve"> bit binary multiplier.</w:t>
       </w:r>
     </w:p>
     <w:tbl>
@@ -374,16 +368,7 @@
         <w:t xml:space="preserve"> the memory required to store a binary weight/coefficient for a BNN multiplier is one bit</w:t>
       </w:r>
       <w:r>
-        <w:t xml:space="preserve">. </w:t>
-      </w:r>
-      <w:r>
-        <w:t>And the wiring required to transmit the weight from a register or memory to the multiplier is one bit wide</w:t>
-      </w:r>
-      <w:r>
-        <w:t xml:space="preserve">. </w:t>
-      </w:r>
-      <w:r>
-        <w:t xml:space="preserve">In a nanometer world where wiring is now the </w:t>
+        <w:t xml:space="preserve">. And the wiring required to transmit the weight from a register or memory to the multiplier is one bit wide. In a nanometer world where wiring is now the </w:t>
       </w:r>
       <w:proofErr w:type="gramStart"/>
       <w:r>
@@ -453,8 +438,6 @@
       <w:pPr>
         <w:pStyle w:val="Heading2"/>
       </w:pPr>
-      <w:bookmarkStart w:id="0" w:name="_GoBack"/>
-      <w:bookmarkEnd w:id="0"/>
       <w:r>
         <w:lastRenderedPageBreak/>
         <w:t>Why this is a big deal</w:t>
@@ -712,15 +695,32 @@
       <w:r>
         <w:t xml:space="preserve"> which seems to have used the </w:t>
       </w:r>
-      <w:proofErr w:type="spellStart"/>
-      <w:r>
-        <w:t>HiMAX</w:t>
-      </w:r>
-      <w:proofErr w:type="spellEnd"/>
-      <w:r>
-        <w:t xml:space="preserve"> low-power image sensor used by the </w:t>
-      </w:r>
       <w:hyperlink r:id="rId11" w:history="1">
+        <w:proofErr w:type="spellStart"/>
+        <w:r>
+          <w:rPr>
+            <w:rStyle w:val="Hyperlink"/>
+          </w:rPr>
+          <w:t>HiMAX</w:t>
+        </w:r>
+        <w:proofErr w:type="spellEnd"/>
+        <w:r>
+          <w:rPr>
+            <w:rStyle w:val="Hyperlink"/>
+          </w:rPr>
+          <w:t xml:space="preserve"> HM01B0</w:t>
+        </w:r>
+        <w:r>
+          <w:rPr>
+            <w:rStyle w:val="Hyperlink"/>
+          </w:rPr>
+          <w:t xml:space="preserve"> low-power image sensor</w:t>
+        </w:r>
+      </w:hyperlink>
+      <w:r>
+        <w:t xml:space="preserve"> used by the </w:t>
+      </w:r>
+      <w:hyperlink r:id="rId12" w:history="1">
         <w:r>
           <w:rPr>
             <w:rStyle w:val="Hyperlink"/>
@@ -793,7 +793,7 @@
                     </pic:cNvPicPr>
                   </pic:nvPicPr>
                   <pic:blipFill>
-                    <a:blip r:embed="rId12" cstate="print">
+                    <a:blip r:embed="rId13" cstate="print">
                       <a:extLst>
                         <a:ext uri="{28A0092B-C50C-407E-A947-70E740481C1C}">
                           <a14:useLocalDpi xmlns:a14="http://schemas.microsoft.com/office/drawing/2010/main" val="0"/>
@@ -824,12 +824,14 @@
           </wp:inline>
         </w:drawing>
       </w:r>
+      <w:bookmarkStart w:id="0" w:name="_GoBack"/>
+      <w:bookmarkEnd w:id="0"/>
     </w:p>
     <w:p>
       <w:r>
         <w:t xml:space="preserve">This type of acquisition is not new to Apple with the company having previously having acquired custom dynamic logic startup </w:t>
       </w:r>
-      <w:hyperlink r:id="rId13" w:history="1">
+      <w:hyperlink r:id="rId14" w:history="1">
         <w:proofErr w:type="spellStart"/>
         <w:r>
           <w:rPr>

</xml_diff>